<commit_message>
Se agrega el aspecto de autoriazcion
</commit_message>
<xml_diff>
--- a/Blog/Aspectos de una aplicación web.docx
+++ b/Blog/Aspectos de una aplicación web.docx
@@ -207,8 +207,8 @@
         <w:tblLook w:val="04A0"/>
       </w:tblPr>
       <w:tblGrid>
-        <w:gridCol w:w="944"/>
-        <w:gridCol w:w="1206"/>
+        <w:gridCol w:w="845"/>
+        <w:gridCol w:w="1305"/>
       </w:tblGrid>
       <w:tr>
         <w:trPr>
@@ -280,7 +280,7 @@
                   <v:path o:extrusionok="f" gradientshapeok="t" o:connecttype="rect"/>
                   <o:lock v:ext="edit" aspectratio="t"/>
                 </v:shapetype>
-                <v:shape id="_x0000_i1033" type="#_x0000_t75" style="width:49.4pt;height:18.4pt" o:ole="">
+                <v:shape id="_x0000_i1033" type="#_x0000_t75" style="width:60.5pt;height:17.85pt" o:ole="">
                   <v:imagedata r:id="rId5" o:title=""/>
                 </v:shape>
                 <w:control r:id="rId6" w:name="DefaultOcxName" w:shapeid="_x0000_i1033"/>
@@ -340,10 +340,10 @@
                 <w:szCs w:val="24"/>
               </w:rPr>
               <w:object w:dxaOrig="225" w:dyaOrig="225">
-                <v:shape id="_x0000_i1032" type="#_x0000_t75" style="width:49.4pt;height:18.4pt" o:ole="">
+                <v:shape id="_x0000_i1037" type="#_x0000_t75" style="width:60.5pt;height:17.85pt" o:ole="">
                   <v:imagedata r:id="rId5" o:title=""/>
                 </v:shape>
-                <w:control r:id="rId7" w:name="DefaultOcxName1" w:shapeid="_x0000_i1032"/>
+                <w:control r:id="rId7" w:name="DefaultOcxName1" w:shapeid="_x0000_i1037"/>
               </w:object>
             </w:r>
           </w:p>
@@ -392,10 +392,10 @@
                 <w:szCs w:val="24"/>
               </w:rPr>
               <w:object w:dxaOrig="225" w:dyaOrig="225">
-                <v:shape id="_x0000_i1031" type="#_x0000_t75" style="width:42.7pt;height:22.6pt" o:ole="">
+                <v:shape id="_x0000_i1040" type="#_x0000_t75" style="width:42.6pt;height:22.45pt" o:ole="">
                   <v:imagedata r:id="rId8" o:title=""/>
                 </v:shape>
-                <w:control r:id="rId9" w:name="DefaultOcxName2" w:shapeid="_x0000_i1031"/>
+                <w:control r:id="rId9" w:name="DefaultOcxName2" w:shapeid="_x0000_i1040"/>
               </w:object>
             </w:r>
           </w:p>
@@ -603,28 +603,22 @@
     <w:p>
       <w:pPr>
         <w:pStyle w:val="Sinespaciado"/>
-        <w:rPr>
-          <w:lang w:val="en-US"/>
-        </w:rPr>
-      </w:pPr>
-      <w:r>
-        <w:rPr>
-          <w:lang w:val="en-US"/>
-        </w:rPr>
-        <w:t xml:space="preserve">            &lt;</w:t>
-      </w:r>
-      <w:proofErr w:type="spellStart"/>
-      <w:r>
-        <w:rPr>
-          <w:lang w:val="en-US"/>
-        </w:rPr>
+      </w:pPr>
+      <w:r>
+        <w:rPr>
+          <w:lang w:val="en-US"/>
+        </w:rPr>
+        <w:t xml:space="preserve">            </w:t>
+      </w:r>
+      <w:r>
+        <w:t>&lt;</w:t>
+      </w:r>
+      <w:proofErr w:type="spellStart"/>
+      <w:r>
         <w:t>tr</w:t>
       </w:r>
       <w:proofErr w:type="spellEnd"/>
       <w:r>
-        <w:rPr>
-          <w:lang w:val="en-US"/>
-        </w:rPr>
         <w:t>&gt;</w:t>
       </w:r>
     </w:p>
@@ -690,10 +684,7 @@
       </w:r>
       <w:proofErr w:type="spellEnd"/>
       <w:r>
-        <w:t>&gt;</w:t>
-      </w:r>
-      <w:r>
-        <w:t xml:space="preserve"> </w:t>
+        <w:t xml:space="preserve">&gt; </w:t>
       </w:r>
       <w:r>
         <w:rPr>
@@ -813,10 +804,7 @@
       </w:r>
       <w:proofErr w:type="spellEnd"/>
       <w:r>
-        <w:t>&gt;</w:t>
-      </w:r>
-      <w:r>
-        <w:t xml:space="preserve"> </w:t>
+        <w:t xml:space="preserve">&gt; </w:t>
       </w:r>
       <w:r>
         <w:rPr>
@@ -3003,6 +2991,1530 @@
     <w:p>
       <w:pPr>
         <w:pStyle w:val="Sinespaciado"/>
+      </w:pPr>
+      <w:r>
+        <w:rPr>
+          <w:lang w:val="en-US"/>
+        </w:rPr>
+        <w:t xml:space="preserve">        </w:t>
+      </w:r>
+      <w:r>
+        <w:t>}</w:t>
+      </w:r>
+    </w:p>
+    <w:p>
+      <w:pPr>
+        <w:pStyle w:val="Sinespaciado"/>
+      </w:pPr>
+      <w:r>
+        <w:t xml:space="preserve">    }</w:t>
+      </w:r>
+    </w:p>
+    <w:p>
+      <w:pPr>
+        <w:pStyle w:val="Sinespaciado"/>
+      </w:pPr>
+    </w:p>
+    <w:p>
+      <w:pPr>
+        <w:pStyle w:val="Sinespaciado"/>
+      </w:pPr>
+      <w:r>
+        <w:t>//...</w:t>
+      </w:r>
+    </w:p>
+    <w:p>
+      <w:pPr>
+        <w:pStyle w:val="Sinespaciado"/>
+      </w:pPr>
+      <w:r>
+        <w:t>}</w:t>
+      </w:r>
+    </w:p>
+    <w:p>
+      <w:pPr>
+        <w:rPr>
+          <w:sz w:val="36"/>
+          <w:szCs w:val="36"/>
+        </w:rPr>
+      </w:pPr>
+      <w:r>
+        <w:rPr>
+          <w:sz w:val="36"/>
+          <w:szCs w:val="36"/>
+        </w:rPr>
+        <w:br w:type="page"/>
+      </w:r>
+    </w:p>
+    <w:p>
+      <w:pPr>
+        <w:rPr>
+          <w:sz w:val="36"/>
+          <w:szCs w:val="36"/>
+        </w:rPr>
+      </w:pPr>
+    </w:p>
+    <w:p>
+      <w:pPr>
+        <w:rPr>
+          <w:sz w:val="36"/>
+          <w:szCs w:val="36"/>
+        </w:rPr>
+      </w:pPr>
+      <w:r>
+        <w:rPr>
+          <w:sz w:val="36"/>
+          <w:szCs w:val="36"/>
+        </w:rPr>
+        <w:t>Aspecto de autorización</w:t>
+      </w:r>
+    </w:p>
+    <w:p>
+      <w:pPr>
+        <w:rPr>
+          <w:sz w:val="36"/>
+          <w:szCs w:val="36"/>
+        </w:rPr>
+      </w:pPr>
+      <w:r>
+        <w:rPr>
+          <w:sz w:val="36"/>
+          <w:szCs w:val="36"/>
+        </w:rPr>
+        <w:t xml:space="preserve">Esperamos es restringir el acceso a </w:t>
+      </w:r>
+      <w:proofErr w:type="spellStart"/>
+      <w:r>
+        <w:rPr>
+          <w:sz w:val="36"/>
+          <w:szCs w:val="36"/>
+        </w:rPr>
+        <w:t>metodos</w:t>
+      </w:r>
+      <w:proofErr w:type="spellEnd"/>
+      <w:r>
+        <w:rPr>
+          <w:sz w:val="36"/>
+          <w:szCs w:val="36"/>
+        </w:rPr>
+        <w:t>/operaciones basados en permisos entregados al usuario.</w:t>
+      </w:r>
+    </w:p>
+    <w:p>
+      <w:pPr>
+        <w:pStyle w:val="Prrafodelista"/>
+        <w:numPr>
+          <w:ilvl w:val="0"/>
+          <w:numId w:val="3"/>
+        </w:numPr>
+        <w:rPr>
+          <w:sz w:val="36"/>
+          <w:szCs w:val="36"/>
+        </w:rPr>
+      </w:pPr>
+      <w:r>
+        <w:rPr>
+          <w:sz w:val="36"/>
+          <w:szCs w:val="36"/>
+        </w:rPr>
+        <w:t>semántica para definir los permisos/accesos</w:t>
+      </w:r>
+    </w:p>
+    <w:p>
+      <w:pPr>
+        <w:pStyle w:val="Prrafodelista"/>
+        <w:numPr>
+          <w:ilvl w:val="0"/>
+          <w:numId w:val="3"/>
+        </w:numPr>
+        <w:rPr>
+          <w:sz w:val="36"/>
+          <w:szCs w:val="36"/>
+        </w:rPr>
+      </w:pPr>
+      <w:r>
+        <w:rPr>
+          <w:sz w:val="36"/>
+          <w:szCs w:val="36"/>
+        </w:rPr>
+        <w:t>control de los permisos asignados a un usuario sobre un recurso</w:t>
+      </w:r>
+    </w:p>
+    <w:p>
+      <w:pPr>
+        <w:pStyle w:val="Prrafodelista"/>
+        <w:numPr>
+          <w:ilvl w:val="0"/>
+          <w:numId w:val="3"/>
+        </w:numPr>
+        <w:rPr>
+          <w:sz w:val="36"/>
+          <w:szCs w:val="36"/>
+        </w:rPr>
+      </w:pPr>
+      <w:r>
+        <w:rPr>
+          <w:sz w:val="36"/>
+          <w:szCs w:val="36"/>
+        </w:rPr>
+        <w:t>un método para autorizar de manera local una operación</w:t>
+      </w:r>
+    </w:p>
+    <w:p>
+      <w:pPr>
+        <w:rPr>
+          <w:sz w:val="36"/>
+          <w:szCs w:val="36"/>
+          <w:u w:val="single"/>
+        </w:rPr>
+      </w:pPr>
+      <w:r>
+        <w:rPr>
+          <w:sz w:val="36"/>
+          <w:szCs w:val="36"/>
+          <w:u w:val="single"/>
+        </w:rPr>
+        <w:t xml:space="preserve">1) Definir el </w:t>
+      </w:r>
+      <w:proofErr w:type="spellStart"/>
+      <w:r>
+        <w:rPr>
+          <w:sz w:val="36"/>
+          <w:szCs w:val="36"/>
+          <w:u w:val="single"/>
+        </w:rPr>
+        <w:t>Pointcut</w:t>
+      </w:r>
+      <w:proofErr w:type="spellEnd"/>
+    </w:p>
+    <w:p>
+      <w:pPr>
+        <w:rPr>
+          <w:sz w:val="36"/>
+          <w:szCs w:val="36"/>
+        </w:rPr>
+      </w:pPr>
+      <w:r>
+        <w:rPr>
+          <w:sz w:val="36"/>
+          <w:szCs w:val="36"/>
+        </w:rPr>
+        <w:t>"Construir una anotación y asociarla al método a proteger"</w:t>
+      </w:r>
+    </w:p>
+    <w:p>
+      <w:pPr>
+        <w:pStyle w:val="Sinespaciado"/>
+        <w:rPr>
+          <w:lang w:val="en-US"/>
+        </w:rPr>
+      </w:pPr>
+      <w:r>
+        <w:rPr>
+          <w:lang w:val="en-US"/>
+        </w:rPr>
+        <w:t>@Retention(</w:t>
+      </w:r>
+      <w:proofErr w:type="spellStart"/>
+      <w:r>
+        <w:rPr>
+          <w:lang w:val="en-US"/>
+        </w:rPr>
+        <w:t>RetentionPolicy.RUNTIME</w:t>
+      </w:r>
+      <w:proofErr w:type="spellEnd"/>
+      <w:r>
+        <w:rPr>
+          <w:lang w:val="en-US"/>
+        </w:rPr>
+        <w:t>)</w:t>
+      </w:r>
+    </w:p>
+    <w:p>
+      <w:pPr>
+        <w:pStyle w:val="Sinespaciado"/>
+        <w:rPr>
+          <w:lang w:val="en-US"/>
+        </w:rPr>
+      </w:pPr>
+      <w:r>
+        <w:rPr>
+          <w:lang w:val="en-US"/>
+        </w:rPr>
+        <w:t>@Target({</w:t>
+      </w:r>
+      <w:proofErr w:type="spellStart"/>
+      <w:r>
+        <w:rPr>
+          <w:lang w:val="en-US"/>
+        </w:rPr>
+        <w:t>ElementType.METHOD</w:t>
+      </w:r>
+      <w:proofErr w:type="spellEnd"/>
+      <w:r>
+        <w:rPr>
+          <w:lang w:val="en-US"/>
+        </w:rPr>
+        <w:t xml:space="preserve">, </w:t>
+      </w:r>
+      <w:proofErr w:type="spellStart"/>
+      <w:r>
+        <w:rPr>
+          <w:lang w:val="en-US"/>
+        </w:rPr>
+        <w:t>ElementType.TYPE</w:t>
+      </w:r>
+      <w:proofErr w:type="spellEnd"/>
+      <w:r>
+        <w:rPr>
+          <w:lang w:val="en-US"/>
+        </w:rPr>
+        <w:t>})</w:t>
+      </w:r>
+    </w:p>
+    <w:p>
+      <w:pPr>
+        <w:pStyle w:val="Sinespaciado"/>
+        <w:rPr>
+          <w:lang w:val="en-US"/>
+        </w:rPr>
+      </w:pPr>
+      <w:r>
+        <w:rPr>
+          <w:lang w:val="en-US"/>
+        </w:rPr>
+        <w:t>@Inherited</w:t>
+      </w:r>
+    </w:p>
+    <w:p>
+      <w:pPr>
+        <w:pStyle w:val="Sinespaciado"/>
+        <w:rPr>
+          <w:lang w:val="en-US"/>
+        </w:rPr>
+      </w:pPr>
+      <w:r>
+        <w:rPr>
+          <w:lang w:val="en-US"/>
+        </w:rPr>
+        <w:t>@Documented</w:t>
+      </w:r>
+    </w:p>
+    <w:p>
+      <w:pPr>
+        <w:pStyle w:val="Sinespaciado"/>
+        <w:rPr>
+          <w:lang w:val="en-US"/>
+        </w:rPr>
+      </w:pPr>
+      <w:r>
+        <w:rPr>
+          <w:lang w:val="en-US"/>
+        </w:rPr>
+        <w:t>public @interface Requires {</w:t>
+      </w:r>
+    </w:p>
+    <w:p>
+      <w:pPr>
+        <w:pStyle w:val="Sinespaciado"/>
+        <w:rPr>
+          <w:lang w:val="en-US"/>
+        </w:rPr>
+      </w:pPr>
+      <w:r>
+        <w:rPr>
+          <w:lang w:val="en-US"/>
+        </w:rPr>
+        <w:t xml:space="preserve">    String[] value()</w:t>
+      </w:r>
+      <w:r>
+        <w:rPr>
+          <w:lang w:val="en-US"/>
+        </w:rPr>
+        <w:t xml:space="preserve"> default {}</w:t>
+      </w:r>
+      <w:r>
+        <w:rPr>
+          <w:lang w:val="en-US"/>
+        </w:rPr>
+        <w:t>;</w:t>
+      </w:r>
+    </w:p>
+    <w:p>
+      <w:pPr>
+        <w:pStyle w:val="Sinespaciado"/>
+        <w:rPr>
+          <w:lang w:val="en-US"/>
+        </w:rPr>
+      </w:pPr>
+      <w:r>
+        <w:rPr>
+          <w:lang w:val="en-US"/>
+        </w:rPr>
+        <w:t>}</w:t>
+      </w:r>
+    </w:p>
+    <w:p>
+      <w:pPr>
+        <w:rPr>
+          <w:sz w:val="36"/>
+          <w:szCs w:val="36"/>
+          <w:lang w:val="en-US"/>
+        </w:rPr>
+      </w:pPr>
+    </w:p>
+    <w:p>
+      <w:pPr>
+        <w:pStyle w:val="Sinespaciado"/>
+        <w:rPr>
+          <w:lang w:val="en-US"/>
+        </w:rPr>
+      </w:pPr>
+      <w:r>
+        <w:rPr>
+          <w:lang w:val="en-US"/>
+        </w:rPr>
+        <w:t>....</w:t>
+      </w:r>
+    </w:p>
+    <w:p>
+      <w:pPr>
+        <w:pStyle w:val="Sinespaciado"/>
+        <w:rPr>
+          <w:b/>
+          <w:lang w:val="en-US"/>
+        </w:rPr>
+      </w:pPr>
+      <w:r>
+        <w:rPr>
+          <w:lang w:val="en-US"/>
+        </w:rPr>
+        <w:t xml:space="preserve">    </w:t>
+      </w:r>
+      <w:r>
+        <w:rPr>
+          <w:b/>
+          <w:lang w:val="en-US"/>
+        </w:rPr>
+        <w:t>@Requires(</w:t>
+      </w:r>
+      <w:r>
+        <w:rPr>
+          <w:b/>
+          <w:lang w:val="en-US"/>
+        </w:rPr>
+        <w:t>{</w:t>
+      </w:r>
+      <w:r>
+        <w:rPr>
+          <w:b/>
+          <w:highlight w:val="yellow"/>
+          <w:lang w:val="en-US"/>
+        </w:rPr>
+        <w:t>"operation(</w:t>
+      </w:r>
+      <w:r>
+        <w:rPr>
+          <w:b/>
+          <w:highlight w:val="yellow"/>
+          <w:lang w:val="en-US"/>
+        </w:rPr>
+        <w:t>blog</w:t>
+      </w:r>
+      <w:r>
+        <w:rPr>
+          <w:b/>
+          <w:highlight w:val="yellow"/>
+          <w:lang w:val="en-US"/>
+        </w:rPr>
+        <w:t>)", "operation(</w:t>
+      </w:r>
+      <w:proofErr w:type="spellStart"/>
+      <w:r>
+        <w:rPr>
+          <w:b/>
+          <w:highlight w:val="yellow"/>
+          <w:lang w:val="en-US"/>
+        </w:rPr>
+        <w:t>addEntry</w:t>
+      </w:r>
+      <w:proofErr w:type="spellEnd"/>
+      <w:r>
+        <w:rPr>
+          <w:b/>
+          <w:highlight w:val="yellow"/>
+          <w:lang w:val="en-US"/>
+        </w:rPr>
+        <w:t>)"</w:t>
+      </w:r>
+      <w:r>
+        <w:rPr>
+          <w:b/>
+          <w:lang w:val="en-US"/>
+        </w:rPr>
+        <w:t>}</w:t>
+      </w:r>
+      <w:r>
+        <w:rPr>
+          <w:b/>
+          <w:lang w:val="en-US"/>
+        </w:rPr>
+        <w:t>)</w:t>
+      </w:r>
+    </w:p>
+    <w:p>
+      <w:pPr>
+        <w:pStyle w:val="Sinespaciado"/>
+        <w:rPr>
+          <w:lang w:val="en-US"/>
+        </w:rPr>
+      </w:pPr>
+      <w:r>
+        <w:rPr>
+          <w:lang w:val="en-US"/>
+        </w:rPr>
+        <w:t xml:space="preserve">    public void </w:t>
+      </w:r>
+      <w:proofErr w:type="spellStart"/>
+      <w:r>
+        <w:rPr>
+          <w:lang w:val="en-US"/>
+        </w:rPr>
+        <w:t>addEntry</w:t>
+      </w:r>
+      <w:proofErr w:type="spellEnd"/>
+      <w:r>
+        <w:rPr>
+          <w:lang w:val="en-US"/>
+        </w:rPr>
+        <w:t>(@</w:t>
+      </w:r>
+      <w:proofErr w:type="spellStart"/>
+      <w:r>
+        <w:rPr>
+          <w:lang w:val="en-US"/>
+        </w:rPr>
+        <w:t>PathParam</w:t>
+      </w:r>
+      <w:proofErr w:type="spellEnd"/>
+      <w:r>
+        <w:rPr>
+          <w:lang w:val="en-US"/>
+        </w:rPr>
+        <w:t xml:space="preserve">("user") String user, </w:t>
+      </w:r>
+      <w:proofErr w:type="spellStart"/>
+      <w:r>
+        <w:rPr>
+          <w:lang w:val="en-US"/>
+        </w:rPr>
+        <w:t>BlogEntry</w:t>
+      </w:r>
+      <w:proofErr w:type="spellEnd"/>
+      <w:r>
+        <w:rPr>
+          <w:lang w:val="en-US"/>
+        </w:rPr>
+        <w:t xml:space="preserve"> content) {</w:t>
+      </w:r>
+    </w:p>
+    <w:p>
+      <w:pPr>
+        <w:pStyle w:val="Sinespaciado"/>
+        <w:rPr>
+          <w:sz w:val="36"/>
+          <w:szCs w:val="36"/>
+          <w:lang w:val="en-US"/>
+        </w:rPr>
+      </w:pPr>
+      <w:r>
+        <w:rPr>
+          <w:lang w:val="en-US"/>
+        </w:rPr>
+        <w:t>....</w:t>
+      </w:r>
+    </w:p>
+    <w:p>
+      <w:pPr>
+        <w:rPr>
+          <w:sz w:val="36"/>
+          <w:szCs w:val="36"/>
+          <w:lang w:val="en-US"/>
+        </w:rPr>
+      </w:pPr>
+    </w:p>
+    <w:p>
+      <w:pPr>
+        <w:rPr>
+          <w:sz w:val="36"/>
+          <w:szCs w:val="36"/>
+          <w:u w:val="single"/>
+        </w:rPr>
+      </w:pPr>
+      <w:r>
+        <w:rPr>
+          <w:sz w:val="36"/>
+          <w:szCs w:val="36"/>
+          <w:u w:val="single"/>
+        </w:rPr>
+        <w:t>2) Definir el interceptor//aspecto</w:t>
+      </w:r>
+    </w:p>
+    <w:p>
+      <w:pPr>
+        <w:pStyle w:val="Sinespaciado"/>
+      </w:pPr>
+      <w:r>
+        <w:t>@</w:t>
+      </w:r>
+      <w:proofErr w:type="spellStart"/>
+      <w:r>
+        <w:t>Inherited</w:t>
+      </w:r>
+      <w:proofErr w:type="spellEnd"/>
+    </w:p>
+    <w:p>
+      <w:pPr>
+        <w:pStyle w:val="Sinespaciado"/>
+      </w:pPr>
+      <w:r>
+        <w:t>@</w:t>
+      </w:r>
+      <w:proofErr w:type="spellStart"/>
+      <w:r>
+        <w:t>InterceptorBinding</w:t>
+      </w:r>
+      <w:proofErr w:type="spellEnd"/>
+    </w:p>
+    <w:p>
+      <w:pPr>
+        <w:pStyle w:val="Sinespaciado"/>
+        <w:rPr>
+          <w:lang w:val="en-US"/>
+        </w:rPr>
+      </w:pPr>
+      <w:r>
+        <w:rPr>
+          <w:lang w:val="en-US"/>
+        </w:rPr>
+        <w:t>@Retention(RUNTIME)</w:t>
+      </w:r>
+    </w:p>
+    <w:p>
+      <w:pPr>
+        <w:pStyle w:val="Sinespaciado"/>
+        <w:rPr>
+          <w:lang w:val="en-US"/>
+        </w:rPr>
+      </w:pPr>
+      <w:r>
+        <w:rPr>
+          <w:lang w:val="en-US"/>
+        </w:rPr>
+        <w:t>@Target({METHOD, TYPE})</w:t>
+      </w:r>
+    </w:p>
+    <w:p>
+      <w:pPr>
+        <w:pStyle w:val="Sinespaciado"/>
+        <w:rPr>
+          <w:lang w:val="en-US"/>
+        </w:rPr>
+      </w:pPr>
+      <w:r>
+        <w:rPr>
+          <w:lang w:val="en-US"/>
+        </w:rPr>
+        <w:lastRenderedPageBreak/>
+        <w:t>public @interface Restrict {</w:t>
+      </w:r>
+    </w:p>
+    <w:p>
+      <w:pPr>
+        <w:pStyle w:val="Sinespaciado"/>
+        <w:rPr>
+          <w:lang w:val="en-US"/>
+        </w:rPr>
+      </w:pPr>
+      <w:r>
+        <w:rPr>
+          <w:lang w:val="en-US"/>
+        </w:rPr>
+        <w:t>}</w:t>
+      </w:r>
+    </w:p>
+    <w:p>
+      <w:pPr>
+        <w:rPr>
+          <w:sz w:val="36"/>
+          <w:szCs w:val="36"/>
+          <w:lang w:val="en-US"/>
+        </w:rPr>
+      </w:pPr>
+    </w:p>
+    <w:p>
+      <w:pPr>
+        <w:rPr>
+          <w:sz w:val="36"/>
+          <w:szCs w:val="36"/>
+          <w:u w:val="single"/>
+        </w:rPr>
+      </w:pPr>
+      <w:r>
+        <w:rPr>
+          <w:sz w:val="36"/>
+          <w:szCs w:val="36"/>
+          <w:u w:val="single"/>
+        </w:rPr>
+        <w:t>3) Enlazar el aspecto con el código</w:t>
+      </w:r>
+    </w:p>
+    <w:p>
+      <w:pPr>
+        <w:rPr>
+          <w:sz w:val="36"/>
+          <w:szCs w:val="36"/>
+        </w:rPr>
+      </w:pPr>
+      <w:r>
+        <w:rPr>
+          <w:sz w:val="36"/>
+          <w:szCs w:val="36"/>
+        </w:rPr>
+        <w:t>Hay dos formas de amarrar el aspecto</w:t>
+      </w:r>
+    </w:p>
+    <w:p>
+      <w:pPr>
+        <w:pStyle w:val="Prrafodelista"/>
+        <w:numPr>
+          <w:ilvl w:val="0"/>
+          <w:numId w:val="4"/>
+        </w:numPr>
+        <w:rPr>
+          <w:sz w:val="36"/>
+          <w:szCs w:val="36"/>
+        </w:rPr>
+      </w:pPr>
+      <w:r>
+        <w:rPr>
+          <w:sz w:val="36"/>
+          <w:szCs w:val="36"/>
+        </w:rPr>
+        <w:t>Forma 1 al método</w:t>
+      </w:r>
+      <w:r>
+        <w:rPr>
+          <w:sz w:val="36"/>
+          <w:szCs w:val="36"/>
+        </w:rPr>
+        <w:t xml:space="preserve"> (Óptima... nos permite escoger exactamente en que métodos/operaciones corre el interceptor)</w:t>
+      </w:r>
+    </w:p>
+    <w:p>
+      <w:pPr>
+        <w:pStyle w:val="Sinespaciado"/>
+      </w:pPr>
+      <w:r>
+        <w:t>....</w:t>
+      </w:r>
+    </w:p>
+    <w:p>
+      <w:pPr>
+        <w:pStyle w:val="Sinespaciado"/>
+        <w:rPr>
+          <w:b/>
+        </w:rPr>
+      </w:pPr>
+      <w:r>
+        <w:t xml:space="preserve">    </w:t>
+      </w:r>
+      <w:r>
+        <w:rPr>
+          <w:b/>
+          <w:highlight w:val="yellow"/>
+        </w:rPr>
+        <w:t>@</w:t>
+      </w:r>
+      <w:proofErr w:type="spellStart"/>
+      <w:r>
+        <w:rPr>
+          <w:b/>
+          <w:highlight w:val="yellow"/>
+        </w:rPr>
+        <w:t>Restrict</w:t>
+      </w:r>
+      <w:proofErr w:type="spellEnd"/>
+    </w:p>
+    <w:p>
+      <w:pPr>
+        <w:pStyle w:val="Sinespaciado"/>
+        <w:rPr>
+          <w:b/>
+          <w:lang w:val="en-US"/>
+        </w:rPr>
+      </w:pPr>
+      <w:r>
+        <w:rPr>
+          <w:lang w:val="en-US"/>
+        </w:rPr>
+        <w:t xml:space="preserve">    </w:t>
+      </w:r>
+      <w:r>
+        <w:rPr>
+          <w:b/>
+          <w:lang w:val="en-US"/>
+        </w:rPr>
+        <w:t>@Requires({"operation(blog)", "operation(</w:t>
+      </w:r>
+      <w:proofErr w:type="spellStart"/>
+      <w:r>
+        <w:rPr>
+          <w:b/>
+          <w:lang w:val="en-US"/>
+        </w:rPr>
+        <w:t>addEntry</w:t>
+      </w:r>
+      <w:proofErr w:type="spellEnd"/>
+      <w:r>
+        <w:rPr>
+          <w:b/>
+          <w:lang w:val="en-US"/>
+        </w:rPr>
+        <w:t>)"})</w:t>
+      </w:r>
+    </w:p>
+    <w:p>
+      <w:pPr>
+        <w:pStyle w:val="Sinespaciado"/>
+        <w:rPr>
+          <w:lang w:val="en-US"/>
+        </w:rPr>
+      </w:pPr>
+      <w:r>
+        <w:rPr>
+          <w:lang w:val="en-US"/>
+        </w:rPr>
+        <w:t xml:space="preserve">    public void </w:t>
+      </w:r>
+      <w:proofErr w:type="spellStart"/>
+      <w:r>
+        <w:rPr>
+          <w:lang w:val="en-US"/>
+        </w:rPr>
+        <w:t>addEntry</w:t>
+      </w:r>
+      <w:proofErr w:type="spellEnd"/>
+      <w:r>
+        <w:rPr>
+          <w:lang w:val="en-US"/>
+        </w:rPr>
+        <w:t>(@</w:t>
+      </w:r>
+      <w:proofErr w:type="spellStart"/>
+      <w:r>
+        <w:rPr>
+          <w:lang w:val="en-US"/>
+        </w:rPr>
+        <w:t>PathParam</w:t>
+      </w:r>
+      <w:proofErr w:type="spellEnd"/>
+      <w:r>
+        <w:rPr>
+          <w:lang w:val="en-US"/>
+        </w:rPr>
+        <w:t xml:space="preserve">("user") String user, </w:t>
+      </w:r>
+      <w:proofErr w:type="spellStart"/>
+      <w:r>
+        <w:rPr>
+          <w:lang w:val="en-US"/>
+        </w:rPr>
+        <w:t>BlogEntry</w:t>
+      </w:r>
+      <w:proofErr w:type="spellEnd"/>
+      <w:r>
+        <w:rPr>
+          <w:lang w:val="en-US"/>
+        </w:rPr>
+        <w:t xml:space="preserve"> content) {</w:t>
+      </w:r>
+    </w:p>
+    <w:p>
+      <w:pPr>
+        <w:pStyle w:val="Sinespaciado"/>
+        <w:rPr>
+          <w:sz w:val="36"/>
+          <w:szCs w:val="36"/>
+          <w:lang w:val="en-US"/>
+        </w:rPr>
+      </w:pPr>
+      <w:r>
+        <w:rPr>
+          <w:lang w:val="en-US"/>
+        </w:rPr>
+        <w:t>....</w:t>
+      </w:r>
+    </w:p>
+    <w:p>
+      <w:pPr>
+        <w:rPr>
+          <w:sz w:val="36"/>
+          <w:szCs w:val="36"/>
+        </w:rPr>
+      </w:pPr>
+    </w:p>
+    <w:p>
+      <w:pPr>
+        <w:pStyle w:val="Prrafodelista"/>
+        <w:numPr>
+          <w:ilvl w:val="0"/>
+          <w:numId w:val="4"/>
+        </w:numPr>
+        <w:rPr>
+          <w:sz w:val="36"/>
+          <w:szCs w:val="36"/>
+        </w:rPr>
+      </w:pPr>
+      <w:r>
+        <w:rPr>
+          <w:sz w:val="36"/>
+          <w:szCs w:val="36"/>
+        </w:rPr>
+        <w:t>Forma 2 a la clase</w:t>
+      </w:r>
+      <w:r>
+        <w:rPr>
+          <w:sz w:val="36"/>
+          <w:szCs w:val="36"/>
+        </w:rPr>
+        <w:t xml:space="preserve"> (ejecuta el interceptor en todos los métodos de la clase, siempre)</w:t>
+      </w:r>
+    </w:p>
+    <w:p>
+      <w:pPr>
+        <w:pStyle w:val="Sinespaciado"/>
+      </w:pPr>
+      <w:r>
+        <w:t>....</w:t>
+      </w:r>
+    </w:p>
+    <w:p>
+      <w:pPr>
+        <w:pStyle w:val="Sinespaciado"/>
+        <w:rPr>
+          <w:b/>
+          <w:lang w:val="en-US"/>
+        </w:rPr>
+      </w:pPr>
+      <w:r>
+        <w:rPr>
+          <w:b/>
+          <w:highlight w:val="yellow"/>
+          <w:lang w:val="en-US"/>
+        </w:rPr>
+        <w:t>@Restrict</w:t>
+      </w:r>
+    </w:p>
+    <w:p>
+      <w:pPr>
+        <w:pStyle w:val="Sinespaciado"/>
+        <w:rPr>
+          <w:lang w:val="en-US"/>
+        </w:rPr>
+      </w:pPr>
+      <w:r>
+        <w:rPr>
+          <w:lang w:val="en-US"/>
+        </w:rPr>
+        <w:t xml:space="preserve">public class </w:t>
+      </w:r>
+      <w:proofErr w:type="spellStart"/>
+      <w:r>
+        <w:rPr>
+          <w:lang w:val="en-US"/>
+        </w:rPr>
+        <w:t>BlogResource</w:t>
+      </w:r>
+      <w:proofErr w:type="spellEnd"/>
+      <w:r>
+        <w:rPr>
+          <w:lang w:val="en-US"/>
+        </w:rPr>
+        <w:t xml:space="preserve"> implements </w:t>
+      </w:r>
+      <w:proofErr w:type="spellStart"/>
+      <w:r>
+        <w:rPr>
+          <w:lang w:val="en-US"/>
+        </w:rPr>
+        <w:t>Serializable</w:t>
+      </w:r>
+      <w:proofErr w:type="spellEnd"/>
+      <w:r>
+        <w:rPr>
+          <w:lang w:val="en-US"/>
+        </w:rPr>
+        <w:t xml:space="preserve"> {</w:t>
+      </w:r>
+    </w:p>
+    <w:p>
+      <w:pPr>
+        <w:pStyle w:val="Sinespaciado"/>
+        <w:rPr>
+          <w:sz w:val="36"/>
+          <w:szCs w:val="36"/>
+          <w:lang w:val="en-US"/>
+        </w:rPr>
+      </w:pPr>
+      <w:r>
+        <w:rPr>
+          <w:lang w:val="en-US"/>
+        </w:rPr>
+        <w:t>....</w:t>
+      </w:r>
+    </w:p>
+    <w:p>
+      <w:pPr>
+        <w:rPr>
+          <w:sz w:val="36"/>
+          <w:szCs w:val="36"/>
+        </w:rPr>
+      </w:pPr>
+    </w:p>
+    <w:p>
+      <w:pPr>
+        <w:rPr>
+          <w:sz w:val="36"/>
+          <w:szCs w:val="36"/>
+        </w:rPr>
+      </w:pPr>
+      <w:r>
+        <w:rPr>
+          <w:sz w:val="36"/>
+          <w:szCs w:val="36"/>
+        </w:rPr>
+        <w:t>4) Implementamos el aspecto</w:t>
+      </w:r>
+    </w:p>
+    <w:p>
+      <w:pPr>
+        <w:pStyle w:val="Sinespaciado"/>
+        <w:rPr>
+          <w:highlight w:val="yellow"/>
+        </w:rPr>
+      </w:pPr>
+      <w:r>
+        <w:rPr>
+          <w:highlight w:val="yellow"/>
+        </w:rPr>
+        <w:t xml:space="preserve">@Interceptor </w:t>
+      </w:r>
+      <w:r>
+        <w:rPr>
+          <w:highlight w:val="lightGray"/>
+        </w:rPr>
+        <w:t xml:space="preserve">//define este </w:t>
+      </w:r>
+      <w:proofErr w:type="spellStart"/>
+      <w:r>
+        <w:rPr>
+          <w:highlight w:val="lightGray"/>
+        </w:rPr>
+        <w:t>bean</w:t>
+      </w:r>
+      <w:proofErr w:type="spellEnd"/>
+      <w:r>
+        <w:rPr>
+          <w:highlight w:val="lightGray"/>
+        </w:rPr>
+        <w:t xml:space="preserve"> como la </w:t>
+      </w:r>
+      <w:proofErr w:type="spellStart"/>
+      <w:r>
+        <w:rPr>
+          <w:highlight w:val="lightGray"/>
+        </w:rPr>
+        <w:t>implementacion</w:t>
+      </w:r>
+      <w:proofErr w:type="spellEnd"/>
+      <w:r>
+        <w:rPr>
+          <w:highlight w:val="lightGray"/>
+        </w:rPr>
+        <w:t xml:space="preserve"> de un aspecto</w:t>
+      </w:r>
+    </w:p>
+    <w:p>
+      <w:pPr>
+        <w:pStyle w:val="Sinespaciado"/>
+      </w:pPr>
+      <w:r>
+        <w:rPr>
+          <w:highlight w:val="yellow"/>
+        </w:rPr>
+        <w:t>@</w:t>
+      </w:r>
+      <w:proofErr w:type="spellStart"/>
+      <w:r>
+        <w:rPr>
+          <w:highlight w:val="yellow"/>
+        </w:rPr>
+        <w:t>Restrict</w:t>
+      </w:r>
+      <w:proofErr w:type="spellEnd"/>
+      <w:r>
+        <w:rPr>
+          <w:highlight w:val="yellow"/>
+        </w:rPr>
+        <w:t xml:space="preserve"> </w:t>
+      </w:r>
+      <w:r>
+        <w:rPr>
+          <w:highlight w:val="lightGray"/>
+        </w:rPr>
+        <w:t xml:space="preserve">//define que este interceptor se asocia al aspecto </w:t>
+      </w:r>
+      <w:proofErr w:type="spellStart"/>
+      <w:r>
+        <w:rPr>
+          <w:highlight w:val="lightGray"/>
+        </w:rPr>
+        <w:t>Restrict</w:t>
+      </w:r>
+      <w:proofErr w:type="spellEnd"/>
+    </w:p>
+    <w:p>
+      <w:pPr>
+        <w:pStyle w:val="Sinespaciado"/>
+        <w:rPr>
+          <w:lang w:val="en-US"/>
+        </w:rPr>
+      </w:pPr>
+      <w:r>
+        <w:rPr>
+          <w:lang w:val="en-US"/>
+        </w:rPr>
+        <w:t xml:space="preserve">public class </w:t>
+      </w:r>
+      <w:proofErr w:type="spellStart"/>
+      <w:r>
+        <w:rPr>
+          <w:lang w:val="en-US"/>
+        </w:rPr>
+        <w:t>RestrictInterceptor</w:t>
+      </w:r>
+      <w:proofErr w:type="spellEnd"/>
+      <w:r>
+        <w:rPr>
+          <w:lang w:val="en-US"/>
+        </w:rPr>
+        <w:t xml:space="preserve"> </w:t>
+      </w:r>
+      <w:r>
+        <w:rPr>
+          <w:highlight w:val="yellow"/>
+          <w:lang w:val="en-US"/>
+        </w:rPr>
+        <w:t xml:space="preserve">implements </w:t>
+      </w:r>
+      <w:proofErr w:type="spellStart"/>
+      <w:r>
+        <w:rPr>
+          <w:highlight w:val="yellow"/>
+          <w:lang w:val="en-US"/>
+        </w:rPr>
+        <w:t>Serializable</w:t>
+      </w:r>
+      <w:proofErr w:type="spellEnd"/>
+      <w:r>
+        <w:rPr>
+          <w:lang w:val="en-US"/>
+        </w:rPr>
+        <w:t xml:space="preserve"> {</w:t>
+      </w:r>
+    </w:p>
+    <w:p>
+      <w:pPr>
+        <w:pStyle w:val="Sinespaciado"/>
+        <w:rPr>
+          <w:lang w:val="en-US"/>
+        </w:rPr>
+      </w:pPr>
+    </w:p>
+    <w:p>
+      <w:pPr>
+        <w:pStyle w:val="Sinespaciado"/>
+        <w:rPr>
+          <w:lang w:val="en-US"/>
+        </w:rPr>
+      </w:pPr>
+      <w:r>
+        <w:rPr>
+          <w:lang w:val="en-US"/>
+        </w:rPr>
+        <w:t xml:space="preserve">    @Inject</w:t>
+      </w:r>
+    </w:p>
+    <w:p>
+      <w:pPr>
+        <w:pStyle w:val="Sinespaciado"/>
+        <w:rPr>
+          <w:lang w:val="en-US"/>
+        </w:rPr>
+      </w:pPr>
+      <w:r>
+        <w:rPr>
+          <w:lang w:val="en-US"/>
+        </w:rPr>
+        <w:t xml:space="preserve">    </w:t>
+      </w:r>
+      <w:proofErr w:type="spellStart"/>
+      <w:r>
+        <w:rPr>
+          <w:lang w:val="en-US"/>
+        </w:rPr>
+        <w:t>HttpServletRequest</w:t>
+      </w:r>
+      <w:proofErr w:type="spellEnd"/>
+      <w:r>
+        <w:rPr>
+          <w:lang w:val="en-US"/>
+        </w:rPr>
+        <w:t xml:space="preserve"> request;</w:t>
+      </w:r>
+    </w:p>
+    <w:p>
+      <w:pPr>
+        <w:pStyle w:val="Sinespaciado"/>
+        <w:rPr>
+          <w:lang w:val="en-US"/>
+        </w:rPr>
+      </w:pPr>
+    </w:p>
+    <w:p>
+      <w:pPr>
+        <w:pStyle w:val="Sinespaciado"/>
+        <w:rPr>
+          <w:lang w:val="en-US"/>
+        </w:rPr>
+      </w:pPr>
+      <w:r>
+        <w:rPr>
+          <w:lang w:val="en-US"/>
+        </w:rPr>
+        <w:t xml:space="preserve">    @</w:t>
+      </w:r>
+      <w:proofErr w:type="spellStart"/>
+      <w:r>
+        <w:rPr>
+          <w:lang w:val="en-US"/>
+        </w:rPr>
+        <w:t>AroundInvoke</w:t>
+      </w:r>
+      <w:proofErr w:type="spellEnd"/>
+    </w:p>
+    <w:p>
+      <w:pPr>
+        <w:pStyle w:val="Sinespaciado"/>
+        <w:rPr>
+          <w:lang w:val="en-US"/>
+        </w:rPr>
+      </w:pPr>
+      <w:r>
+        <w:rPr>
+          <w:lang w:val="en-US"/>
+        </w:rPr>
+        <w:t xml:space="preserve">    public Object validate(</w:t>
+      </w:r>
+      <w:proofErr w:type="spellStart"/>
+      <w:r>
+        <w:rPr>
+          <w:lang w:val="en-US"/>
+        </w:rPr>
+        <w:t>InvocationContext</w:t>
+      </w:r>
+      <w:proofErr w:type="spellEnd"/>
+      <w:r>
+        <w:rPr>
+          <w:lang w:val="en-US"/>
+        </w:rPr>
+        <w:t xml:space="preserve"> </w:t>
+      </w:r>
+      <w:proofErr w:type="spellStart"/>
+      <w:r>
+        <w:rPr>
+          <w:lang w:val="en-US"/>
+        </w:rPr>
+        <w:t>ic</w:t>
+      </w:r>
+      <w:proofErr w:type="spellEnd"/>
+      <w:r>
+        <w:rPr>
+          <w:lang w:val="en-US"/>
+        </w:rPr>
+        <w:t>) throws Exception {</w:t>
+      </w:r>
+    </w:p>
+    <w:p>
+      <w:pPr>
+        <w:pStyle w:val="Sinespaciado"/>
+        <w:rPr>
+          <w:lang w:val="en-US"/>
+        </w:rPr>
+      </w:pPr>
+      <w:r>
+        <w:rPr>
+          <w:lang w:val="en-US"/>
+        </w:rPr>
+        <w:t xml:space="preserve">        Requires r = </w:t>
+      </w:r>
+      <w:proofErr w:type="spellStart"/>
+      <w:r>
+        <w:rPr>
+          <w:lang w:val="en-US"/>
+        </w:rPr>
+        <w:t>ic.getMethod</w:t>
+      </w:r>
+      <w:proofErr w:type="spellEnd"/>
+      <w:r>
+        <w:rPr>
+          <w:lang w:val="en-US"/>
+        </w:rPr>
+        <w:t>().</w:t>
+      </w:r>
+      <w:proofErr w:type="spellStart"/>
+      <w:r>
+        <w:rPr>
+          <w:lang w:val="en-US"/>
+        </w:rPr>
+        <w:t>getAnnotation</w:t>
+      </w:r>
+      <w:proofErr w:type="spellEnd"/>
+      <w:r>
+        <w:rPr>
+          <w:lang w:val="en-US"/>
+        </w:rPr>
+        <w:t>(</w:t>
+      </w:r>
+      <w:proofErr w:type="spellStart"/>
+      <w:r>
+        <w:rPr>
+          <w:lang w:val="en-US"/>
+        </w:rPr>
+        <w:t>Requires.class</w:t>
+      </w:r>
+      <w:proofErr w:type="spellEnd"/>
+      <w:r>
+        <w:rPr>
+          <w:lang w:val="en-US"/>
+        </w:rPr>
+        <w:t>);</w:t>
+      </w:r>
+      <w:r>
+        <w:rPr>
+          <w:lang w:val="en-US"/>
+        </w:rPr>
+        <w:t xml:space="preserve"> </w:t>
+      </w:r>
+      <w:r>
+        <w:rPr>
+          <w:highlight w:val="yellow"/>
+          <w:lang w:val="en-US"/>
+        </w:rPr>
+        <w:t>//</w:t>
+      </w:r>
+      <w:proofErr w:type="spellStart"/>
+      <w:r>
+        <w:rPr>
+          <w:highlight w:val="yellow"/>
+          <w:lang w:val="en-US"/>
+        </w:rPr>
+        <w:t>lectura</w:t>
+      </w:r>
+      <w:proofErr w:type="spellEnd"/>
+      <w:r>
+        <w:rPr>
+          <w:highlight w:val="yellow"/>
+          <w:lang w:val="en-US"/>
+        </w:rPr>
+        <w:t xml:space="preserve"> de la </w:t>
+      </w:r>
+      <w:proofErr w:type="spellStart"/>
+      <w:r>
+        <w:rPr>
+          <w:highlight w:val="yellow"/>
+          <w:lang w:val="en-US"/>
+        </w:rPr>
+        <w:t>anotación</w:t>
+      </w:r>
+      <w:proofErr w:type="spellEnd"/>
+      <w:r>
+        <w:rPr>
+          <w:highlight w:val="yellow"/>
+          <w:lang w:val="en-US"/>
+        </w:rPr>
+        <w:t xml:space="preserve"> requires</w:t>
+      </w:r>
+    </w:p>
+    <w:p>
+      <w:pPr>
+        <w:pStyle w:val="Sinespaciado"/>
+        <w:rPr>
+          <w:lang w:val="en-US"/>
+        </w:rPr>
+      </w:pPr>
+    </w:p>
+    <w:p>
+      <w:pPr>
+        <w:pStyle w:val="Sinespaciado"/>
+        <w:rPr>
+          <w:lang w:val="en-US"/>
+        </w:rPr>
+      </w:pPr>
+      <w:r>
+        <w:rPr>
+          <w:lang w:val="en-US"/>
+        </w:rPr>
+        <w:t xml:space="preserve">        if (r == null</w:t>
+      </w:r>
+      <w:r>
+        <w:rPr>
+          <w:lang w:val="en-US"/>
+        </w:rPr>
+        <w:t xml:space="preserve"> || </w:t>
+      </w:r>
+      <w:proofErr w:type="spellStart"/>
+      <w:r>
+        <w:rPr>
+          <w:lang w:val="en-US"/>
+        </w:rPr>
+        <w:t>r.value</w:t>
+      </w:r>
+      <w:proofErr w:type="spellEnd"/>
+      <w:r>
+        <w:rPr>
+          <w:lang w:val="en-US"/>
+        </w:rPr>
+        <w:t>().length == 0 ||</w:t>
+      </w:r>
+    </w:p>
+    <w:p>
+      <w:pPr>
+        <w:pStyle w:val="Sinespaciado"/>
+        <w:rPr>
+          <w:lang w:val="en-US"/>
+        </w:rPr>
+      </w:pPr>
+      <w:r>
+        <w:rPr>
+          <w:lang w:val="en-US"/>
+        </w:rPr>
+        <w:t xml:space="preserve">                || </w:t>
+      </w:r>
+      <w:proofErr w:type="spellStart"/>
+      <w:r>
+        <w:rPr>
+          <w:lang w:val="en-US"/>
+        </w:rPr>
+        <w:t>request.getSession</w:t>
+      </w:r>
+      <w:proofErr w:type="spellEnd"/>
+      <w:r>
+        <w:rPr>
+          <w:lang w:val="en-US"/>
+        </w:rPr>
+        <w:t>().</w:t>
+      </w:r>
+      <w:proofErr w:type="spellStart"/>
+      <w:r>
+        <w:rPr>
+          <w:lang w:val="en-US"/>
+        </w:rPr>
+        <w:t>getAttribute</w:t>
+      </w:r>
+      <w:proofErr w:type="spellEnd"/>
+      <w:r>
+        <w:rPr>
+          <w:lang w:val="en-US"/>
+        </w:rPr>
+        <w:t>(</w:t>
+      </w:r>
+      <w:proofErr w:type="spellStart"/>
+      <w:r>
+        <w:rPr>
+          <w:lang w:val="en-US"/>
+        </w:rPr>
+        <w:t>r.value</w:t>
+      </w:r>
+      <w:proofErr w:type="spellEnd"/>
+      <w:r>
+        <w:rPr>
+          <w:lang w:val="en-US"/>
+        </w:rPr>
+        <w:t>()</w:t>
+      </w:r>
+      <w:r>
+        <w:rPr>
+          <w:lang w:val="en-US"/>
+        </w:rPr>
+        <w:t>[0]</w:t>
+      </w:r>
+      <w:r>
+        <w:rPr>
+          <w:lang w:val="en-US"/>
+        </w:rPr>
+        <w:t>) != null) {</w:t>
+      </w:r>
+    </w:p>
+    <w:p>
+      <w:pPr>
+        <w:pStyle w:val="Sinespaciado"/>
+      </w:pPr>
+      <w:r>
+        <w:t xml:space="preserve">                 </w:t>
+      </w:r>
+      <w:r>
+        <w:rPr>
+          <w:highlight w:val="yellow"/>
+        </w:rPr>
+        <w:t>//la lectura y ubicación de los permisos es una convención</w:t>
+      </w:r>
+    </w:p>
+    <w:p>
+      <w:pPr>
+        <w:pStyle w:val="Sinespaciado"/>
+        <w:rPr>
+          <w:lang w:val="en-US"/>
+        </w:rPr>
+      </w:pPr>
+      <w:r>
+        <w:t xml:space="preserve">            </w:t>
+      </w:r>
+      <w:r>
+        <w:rPr>
+          <w:lang w:val="en-US"/>
+        </w:rPr>
+        <w:t xml:space="preserve">return </w:t>
+      </w:r>
+      <w:proofErr w:type="spellStart"/>
+      <w:r>
+        <w:rPr>
+          <w:lang w:val="en-US"/>
+        </w:rPr>
+        <w:t>ic.proceed</w:t>
+      </w:r>
+      <w:proofErr w:type="spellEnd"/>
+      <w:r>
+        <w:rPr>
+          <w:lang w:val="en-US"/>
+        </w:rPr>
+        <w:t>();</w:t>
+      </w:r>
+    </w:p>
+    <w:p>
+      <w:pPr>
+        <w:pStyle w:val="Sinespaciado"/>
         <w:rPr>
           <w:lang w:val="en-US"/>
         </w:rPr>
@@ -3021,35 +4533,73 @@
           <w:lang w:val="en-US"/>
         </w:rPr>
       </w:pPr>
-      <w:r>
-        <w:rPr>
-          <w:lang w:val="en-US"/>
-        </w:rPr>
+    </w:p>
+    <w:p>
+      <w:pPr>
+        <w:pStyle w:val="Sinespaciado"/>
+        <w:rPr>
+          <w:lang w:val="en-US"/>
+        </w:rPr>
+      </w:pPr>
+      <w:r>
+        <w:rPr>
+          <w:lang w:val="en-US"/>
+        </w:rPr>
+        <w:t xml:space="preserve">        throw new </w:t>
+      </w:r>
+      <w:proofErr w:type="spellStart"/>
+      <w:r>
+        <w:rPr>
+          <w:lang w:val="en-US"/>
+        </w:rPr>
+        <w:t>RuntimeException</w:t>
+      </w:r>
+      <w:proofErr w:type="spellEnd"/>
+      <w:r>
+        <w:rPr>
+          <w:lang w:val="en-US"/>
+        </w:rPr>
+        <w:t>(</w:t>
+      </w:r>
+    </w:p>
+    <w:p>
+      <w:pPr>
+        <w:pStyle w:val="Sinespaciado"/>
+      </w:pPr>
+      <w:r>
+        <w:rPr>
+          <w:lang w:val="en-US"/>
+        </w:rPr>
+        <w:t xml:space="preserve">                </w:t>
+      </w:r>
+      <w:r>
+        <w:t xml:space="preserve">"Permiso no satisfecho " + </w:t>
+      </w:r>
+      <w:proofErr w:type="spellStart"/>
+      <w:r>
+        <w:t>r.value</w:t>
+      </w:r>
+      <w:proofErr w:type="spellEnd"/>
+      <w:r>
+        <w:t>());</w:t>
+      </w:r>
+    </w:p>
+    <w:p>
+      <w:pPr>
+        <w:pStyle w:val="Sinespaciado"/>
+      </w:pPr>
+    </w:p>
+    <w:p>
+      <w:pPr>
+        <w:pStyle w:val="Sinespaciado"/>
+      </w:pPr>
+      <w:r>
         <w:t xml:space="preserve">    }</w:t>
       </w:r>
     </w:p>
     <w:p>
       <w:pPr>
         <w:pStyle w:val="Sinespaciado"/>
-        <w:rPr>
-          <w:lang w:val="en-US"/>
-        </w:rPr>
-      </w:pPr>
-    </w:p>
-    <w:p>
-      <w:pPr>
-        <w:pStyle w:val="Sinespaciado"/>
-      </w:pPr>
-      <w:r>
-        <w:rPr>
-          <w:lang w:val="en-US"/>
-        </w:rPr>
-        <w:t>//...</w:t>
-      </w:r>
-    </w:p>
-    <w:p>
-      <w:pPr>
-        <w:pStyle w:val="Sinespaciado"/>
       </w:pPr>
       <w:r>
         <w:t>}</w:t>
@@ -3057,11 +4607,97 @@
     </w:p>
     <w:p>
       <w:pPr>
-        <w:rPr>
-          <w:sz w:val="36"/>
-          <w:szCs w:val="36"/>
-        </w:rPr>
-      </w:pPr>
+        <w:pStyle w:val="Sinespaciado"/>
+      </w:pPr>
+    </w:p>
+    <w:p>
+      <w:pPr>
+        <w:pStyle w:val="Sinespaciado"/>
+      </w:pPr>
+      <w:r>
+        <w:t>En el archivo beans.xml activar el interceptor</w:t>
+      </w:r>
+    </w:p>
+    <w:p>
+      <w:pPr>
+        <w:pStyle w:val="Sinespaciado"/>
+      </w:pPr>
+    </w:p>
+    <w:p>
+      <w:pPr>
+        <w:pStyle w:val="Sinespaciado"/>
+        <w:rPr>
+          <w:lang w:val="en-US"/>
+        </w:rPr>
+      </w:pPr>
+      <w:r>
+        <w:t xml:space="preserve">    </w:t>
+      </w:r>
+      <w:r>
+        <w:rPr>
+          <w:lang w:val="en-US"/>
+        </w:rPr>
+        <w:t>&lt;interceptors&gt;</w:t>
+      </w:r>
+    </w:p>
+    <w:p>
+      <w:pPr>
+        <w:pStyle w:val="Sinespaciado"/>
+        <w:rPr>
+          <w:lang w:val="en-US"/>
+        </w:rPr>
+      </w:pPr>
+      <w:r>
+        <w:rPr>
+          <w:lang w:val="en-US"/>
+        </w:rPr>
+        <w:t xml:space="preserve">        </w:t>
+      </w:r>
+      <w:r>
+        <w:rPr>
+          <w:highlight w:val="yellow"/>
+          <w:lang w:val="en-US"/>
+        </w:rPr>
+        <w:t>&lt;class&gt;</w:t>
+      </w:r>
+      <w:proofErr w:type="spellStart"/>
+      <w:r>
+        <w:rPr>
+          <w:highlight w:val="yellow"/>
+          <w:lang w:val="en-US"/>
+        </w:rPr>
+        <w:t>pe.edu.cibertec.blog.RestrictInterceptor</w:t>
+      </w:r>
+      <w:proofErr w:type="spellEnd"/>
+      <w:r>
+        <w:rPr>
+          <w:highlight w:val="yellow"/>
+          <w:lang w:val="en-US"/>
+        </w:rPr>
+        <w:t>&lt;/class&gt;</w:t>
+      </w:r>
+    </w:p>
+    <w:p>
+      <w:pPr>
+        <w:pStyle w:val="Sinespaciado"/>
+      </w:pPr>
+      <w:r>
+        <w:rPr>
+          <w:lang w:val="en-US"/>
+        </w:rPr>
+        <w:t xml:space="preserve">    </w:t>
+      </w:r>
+      <w:r>
+        <w:t>&lt;/</w:t>
+      </w:r>
+      <w:proofErr w:type="spellStart"/>
+      <w:r>
+        <w:t>interceptors</w:t>
+      </w:r>
+      <w:proofErr w:type="spellEnd"/>
+      <w:r>
+        <w:t>&gt;</w:t>
+      </w:r>
     </w:p>
     <w:sectPr>
       <w:pgSz w:w="12240" w:h="15840"/>
@@ -3076,9 +4712,9 @@
 <file path=word/numbering.xml><?xml version="1.0" encoding="utf-8"?>
 <w:numbering xmlns:ve="http://schemas.openxmlformats.org/markup-compatibility/2006" xmlns:o="urn:schemas-microsoft-com:office:office" xmlns:r="http://schemas.openxmlformats.org/officeDocument/2006/relationships" xmlns:m="http://schemas.openxmlformats.org/officeDocument/2006/math" xmlns:v="urn:schemas-microsoft-com:vml" xmlns:wp="http://schemas.openxmlformats.org/drawingml/2006/wordprocessingDrawing" xmlns:w10="urn:schemas-microsoft-com:office:word" xmlns:w="http://schemas.openxmlformats.org/wordprocessingml/2006/main" xmlns:wne="http://schemas.microsoft.com/office/word/2006/wordml">
   <w:abstractNum w:abstractNumId="0">
-    <w:nsid w:val="6C901E8A"/>
+    <w:nsid w:val="06977674"/>
     <w:multiLevelType w:val="hybridMultilevel"/>
-    <w:tmpl w:val="73DC5DBC"/>
+    <w:tmpl w:val="15BC558C"/>
     <w:lvl w:ilvl="0" w:tplc="280A0001">
       <w:start w:val="1"/>
       <w:numFmt w:val="bullet"/>
@@ -3189,6 +4825,232 @@
     </w:lvl>
   </w:abstractNum>
   <w:abstractNum w:abstractNumId="1">
+    <w:nsid w:val="330B76D8"/>
+    <w:multiLevelType w:val="hybridMultilevel"/>
+    <w:tmpl w:val="0E0ADECE"/>
+    <w:lvl w:ilvl="0" w:tplc="280A0001">
+      <w:start w:val="1"/>
+      <w:numFmt w:val="bullet"/>
+      <w:lvlText w:val=""/>
+      <w:lvlJc w:val="left"/>
+      <w:pPr>
+        <w:ind w:left="720" w:hanging="360"/>
+      </w:pPr>
+      <w:rPr>
+        <w:rFonts w:ascii="Symbol" w:hAnsi="Symbol" w:hint="default"/>
+      </w:rPr>
+    </w:lvl>
+    <w:lvl w:ilvl="1" w:tplc="280A0003" w:tentative="1">
+      <w:start w:val="1"/>
+      <w:numFmt w:val="bullet"/>
+      <w:lvlText w:val="o"/>
+      <w:lvlJc w:val="left"/>
+      <w:pPr>
+        <w:ind w:left="1440" w:hanging="360"/>
+      </w:pPr>
+      <w:rPr>
+        <w:rFonts w:ascii="Courier New" w:hAnsi="Courier New" w:cs="Courier New" w:hint="default"/>
+      </w:rPr>
+    </w:lvl>
+    <w:lvl w:ilvl="2" w:tplc="280A0005" w:tentative="1">
+      <w:start w:val="1"/>
+      <w:numFmt w:val="bullet"/>
+      <w:lvlText w:val=""/>
+      <w:lvlJc w:val="left"/>
+      <w:pPr>
+        <w:ind w:left="2160" w:hanging="360"/>
+      </w:pPr>
+      <w:rPr>
+        <w:rFonts w:ascii="Wingdings" w:hAnsi="Wingdings" w:hint="default"/>
+      </w:rPr>
+    </w:lvl>
+    <w:lvl w:ilvl="3" w:tplc="280A0001" w:tentative="1">
+      <w:start w:val="1"/>
+      <w:numFmt w:val="bullet"/>
+      <w:lvlText w:val=""/>
+      <w:lvlJc w:val="left"/>
+      <w:pPr>
+        <w:ind w:left="2880" w:hanging="360"/>
+      </w:pPr>
+      <w:rPr>
+        <w:rFonts w:ascii="Symbol" w:hAnsi="Symbol" w:hint="default"/>
+      </w:rPr>
+    </w:lvl>
+    <w:lvl w:ilvl="4" w:tplc="280A0003" w:tentative="1">
+      <w:start w:val="1"/>
+      <w:numFmt w:val="bullet"/>
+      <w:lvlText w:val="o"/>
+      <w:lvlJc w:val="left"/>
+      <w:pPr>
+        <w:ind w:left="3600" w:hanging="360"/>
+      </w:pPr>
+      <w:rPr>
+        <w:rFonts w:ascii="Courier New" w:hAnsi="Courier New" w:cs="Courier New" w:hint="default"/>
+      </w:rPr>
+    </w:lvl>
+    <w:lvl w:ilvl="5" w:tplc="280A0005" w:tentative="1">
+      <w:start w:val="1"/>
+      <w:numFmt w:val="bullet"/>
+      <w:lvlText w:val=""/>
+      <w:lvlJc w:val="left"/>
+      <w:pPr>
+        <w:ind w:left="4320" w:hanging="360"/>
+      </w:pPr>
+      <w:rPr>
+        <w:rFonts w:ascii="Wingdings" w:hAnsi="Wingdings" w:hint="default"/>
+      </w:rPr>
+    </w:lvl>
+    <w:lvl w:ilvl="6" w:tplc="280A0001" w:tentative="1">
+      <w:start w:val="1"/>
+      <w:numFmt w:val="bullet"/>
+      <w:lvlText w:val=""/>
+      <w:lvlJc w:val="left"/>
+      <w:pPr>
+        <w:ind w:left="5040" w:hanging="360"/>
+      </w:pPr>
+      <w:rPr>
+        <w:rFonts w:ascii="Symbol" w:hAnsi="Symbol" w:hint="default"/>
+      </w:rPr>
+    </w:lvl>
+    <w:lvl w:ilvl="7" w:tplc="280A0003" w:tentative="1">
+      <w:start w:val="1"/>
+      <w:numFmt w:val="bullet"/>
+      <w:lvlText w:val="o"/>
+      <w:lvlJc w:val="left"/>
+      <w:pPr>
+        <w:ind w:left="5760" w:hanging="360"/>
+      </w:pPr>
+      <w:rPr>
+        <w:rFonts w:ascii="Courier New" w:hAnsi="Courier New" w:cs="Courier New" w:hint="default"/>
+      </w:rPr>
+    </w:lvl>
+    <w:lvl w:ilvl="8" w:tplc="280A0005" w:tentative="1">
+      <w:start w:val="1"/>
+      <w:numFmt w:val="bullet"/>
+      <w:lvlText w:val=""/>
+      <w:lvlJc w:val="left"/>
+      <w:pPr>
+        <w:ind w:left="6480" w:hanging="360"/>
+      </w:pPr>
+      <w:rPr>
+        <w:rFonts w:ascii="Wingdings" w:hAnsi="Wingdings" w:hint="default"/>
+      </w:rPr>
+    </w:lvl>
+  </w:abstractNum>
+  <w:abstractNum w:abstractNumId="2">
+    <w:nsid w:val="6C901E8A"/>
+    <w:multiLevelType w:val="hybridMultilevel"/>
+    <w:tmpl w:val="73DC5DBC"/>
+    <w:lvl w:ilvl="0" w:tplc="280A0001">
+      <w:start w:val="1"/>
+      <w:numFmt w:val="bullet"/>
+      <w:lvlText w:val=""/>
+      <w:lvlJc w:val="left"/>
+      <w:pPr>
+        <w:ind w:left="720" w:hanging="360"/>
+      </w:pPr>
+      <w:rPr>
+        <w:rFonts w:ascii="Symbol" w:hAnsi="Symbol" w:hint="default"/>
+      </w:rPr>
+    </w:lvl>
+    <w:lvl w:ilvl="1" w:tplc="280A0003" w:tentative="1">
+      <w:start w:val="1"/>
+      <w:numFmt w:val="bullet"/>
+      <w:lvlText w:val="o"/>
+      <w:lvlJc w:val="left"/>
+      <w:pPr>
+        <w:ind w:left="1440" w:hanging="360"/>
+      </w:pPr>
+      <w:rPr>
+        <w:rFonts w:ascii="Courier New" w:hAnsi="Courier New" w:cs="Courier New" w:hint="default"/>
+      </w:rPr>
+    </w:lvl>
+    <w:lvl w:ilvl="2" w:tplc="280A0005" w:tentative="1">
+      <w:start w:val="1"/>
+      <w:numFmt w:val="bullet"/>
+      <w:lvlText w:val=""/>
+      <w:lvlJc w:val="left"/>
+      <w:pPr>
+        <w:ind w:left="2160" w:hanging="360"/>
+      </w:pPr>
+      <w:rPr>
+        <w:rFonts w:ascii="Wingdings" w:hAnsi="Wingdings" w:hint="default"/>
+      </w:rPr>
+    </w:lvl>
+    <w:lvl w:ilvl="3" w:tplc="280A0001" w:tentative="1">
+      <w:start w:val="1"/>
+      <w:numFmt w:val="bullet"/>
+      <w:lvlText w:val=""/>
+      <w:lvlJc w:val="left"/>
+      <w:pPr>
+        <w:ind w:left="2880" w:hanging="360"/>
+      </w:pPr>
+      <w:rPr>
+        <w:rFonts w:ascii="Symbol" w:hAnsi="Symbol" w:hint="default"/>
+      </w:rPr>
+    </w:lvl>
+    <w:lvl w:ilvl="4" w:tplc="280A0003" w:tentative="1">
+      <w:start w:val="1"/>
+      <w:numFmt w:val="bullet"/>
+      <w:lvlText w:val="o"/>
+      <w:lvlJc w:val="left"/>
+      <w:pPr>
+        <w:ind w:left="3600" w:hanging="360"/>
+      </w:pPr>
+      <w:rPr>
+        <w:rFonts w:ascii="Courier New" w:hAnsi="Courier New" w:cs="Courier New" w:hint="default"/>
+      </w:rPr>
+    </w:lvl>
+    <w:lvl w:ilvl="5" w:tplc="280A0005" w:tentative="1">
+      <w:start w:val="1"/>
+      <w:numFmt w:val="bullet"/>
+      <w:lvlText w:val=""/>
+      <w:lvlJc w:val="left"/>
+      <w:pPr>
+        <w:ind w:left="4320" w:hanging="360"/>
+      </w:pPr>
+      <w:rPr>
+        <w:rFonts w:ascii="Wingdings" w:hAnsi="Wingdings" w:hint="default"/>
+      </w:rPr>
+    </w:lvl>
+    <w:lvl w:ilvl="6" w:tplc="280A0001" w:tentative="1">
+      <w:start w:val="1"/>
+      <w:numFmt w:val="bullet"/>
+      <w:lvlText w:val=""/>
+      <w:lvlJc w:val="left"/>
+      <w:pPr>
+        <w:ind w:left="5040" w:hanging="360"/>
+      </w:pPr>
+      <w:rPr>
+        <w:rFonts w:ascii="Symbol" w:hAnsi="Symbol" w:hint="default"/>
+      </w:rPr>
+    </w:lvl>
+    <w:lvl w:ilvl="7" w:tplc="280A0003" w:tentative="1">
+      <w:start w:val="1"/>
+      <w:numFmt w:val="bullet"/>
+      <w:lvlText w:val="o"/>
+      <w:lvlJc w:val="left"/>
+      <w:pPr>
+        <w:ind w:left="5760" w:hanging="360"/>
+      </w:pPr>
+      <w:rPr>
+        <w:rFonts w:ascii="Courier New" w:hAnsi="Courier New" w:cs="Courier New" w:hint="default"/>
+      </w:rPr>
+    </w:lvl>
+    <w:lvl w:ilvl="8" w:tplc="280A0005" w:tentative="1">
+      <w:start w:val="1"/>
+      <w:numFmt w:val="bullet"/>
+      <w:lvlText w:val=""/>
+      <w:lvlJc w:val="left"/>
+      <w:pPr>
+        <w:ind w:left="6480" w:hanging="360"/>
+      </w:pPr>
+      <w:rPr>
+        <w:rFonts w:ascii="Wingdings" w:hAnsi="Wingdings" w:hint="default"/>
+      </w:rPr>
+    </w:lvl>
+  </w:abstractNum>
+  <w:abstractNum w:abstractNumId="3">
     <w:nsid w:val="70FD5C36"/>
     <w:multiLevelType w:val="hybridMultilevel"/>
     <w:tmpl w:val="A772471A"/>
@@ -3275,9 +5137,15 @@
     </w:lvl>
   </w:abstractNum>
   <w:num w:numId="1">
+    <w:abstractNumId w:val="2"/>
+  </w:num>
+  <w:num w:numId="2">
+    <w:abstractNumId w:val="3"/>
+  </w:num>
+  <w:num w:numId="3">
     <w:abstractNumId w:val="0"/>
   </w:num>
-  <w:num w:numId="2">
+  <w:num w:numId="4">
     <w:abstractNumId w:val="1"/>
   </w:num>
 </w:numbering>
@@ -3442,6 +5310,7 @@
   <w:style w:type="paragraph" w:default="1" w:styleId="Normal">
     <w:name w:val="Normal"/>
     <w:qFormat/>
+    <w:rsid w:val="00C3559A"/>
   </w:style>
   <w:style w:type="character" w:default="1" w:styleId="Fuentedeprrafopredeter">
     <w:name w:val="Default Paragraph Font"/>

</xml_diff>